<commit_message>
Agregado de excepción al .gitignore del archivo temporal del documento de ECE2I
Y un cambio diminuto al documento
</commit_message>
<xml_diff>
--- a/Documento(s) de proyecto de grado y de ponencias/Artículo para ponencia en ECE2I - Gestión del proyecto.docx
+++ b/Documento(s) de proyecto de grado y de ponencias/Artículo para ponencia en ECE2I - Gestión del proyecto.docx
@@ -146,6 +146,8 @@
       <w:r>
         <w:t>crear</w:t>
       </w:r>
+      <w:bookmarkStart w:id="0" w:name="_GoBack"/>
+      <w:bookmarkEnd w:id="0"/>
       <w:r>
         <w:t xml:space="preserve"> un marco que permita </w:t>
       </w:r>
@@ -321,16 +323,14 @@
           <w:lang w:val="en-US"/>
         </w:rPr>
       </w:pPr>
-      <w:bookmarkStart w:id="0" w:name="_gjdgxs" w:colFirst="0" w:colLast="0"/>
-      <w:bookmarkEnd w:id="0"/>
-      <w:proofErr w:type="spellStart"/>
+      <w:bookmarkStart w:id="1" w:name="_gjdgxs" w:colFirst="0" w:colLast="0"/>
+      <w:bookmarkEnd w:id="1"/>
       <w:r>
         <w:rPr>
           <w:lang w:val="en-US"/>
         </w:rPr>
         <w:t>Introducción</w:t>
       </w:r>
-      <w:proofErr w:type="spellEnd"/>
     </w:p>
     <w:p>
       <w:pPr>
@@ -500,8 +500,8 @@
       <w:r>
         <w:t>se obtuvieron los artefactos y pasos necesarios estructurados para ejecutar los lineamientos de gestión del proyecto.</w:t>
       </w:r>
-      <w:bookmarkStart w:id="1" w:name="_30j0zll" w:colFirst="0" w:colLast="0"/>
-      <w:bookmarkEnd w:id="1"/>
+      <w:bookmarkStart w:id="2" w:name="_30j0zll" w:colFirst="0" w:colLast="0"/>
+      <w:bookmarkEnd w:id="2"/>
     </w:p>
     <w:p>
       <w:pPr>
@@ -538,23 +538,7 @@
         <w:t>Ingeniería de Software – Perfiles del ciclo de vida para entidades muy pequeñas</w:t>
       </w:r>
       <w:r>
-        <w:t xml:space="preserve"> (</w:t>
-      </w:r>
-      <w:proofErr w:type="spellStart"/>
-      <w:r>
-        <w:t>Very</w:t>
-      </w:r>
-      <w:proofErr w:type="spellEnd"/>
-      <w:r>
-        <w:t xml:space="preserve"> Small </w:t>
-      </w:r>
-      <w:proofErr w:type="spellStart"/>
-      <w:r>
-        <w:t>Enterprises</w:t>
-      </w:r>
-      <w:proofErr w:type="spellEnd"/>
-      <w:r>
-        <w:t xml:space="preserve"> (VSEs))</w:t>
+        <w:t xml:space="preserve"> (Very Small Enterprises (VSEs))</w:t>
       </w:r>
       <w:r>
         <w:t>”</w:t>
@@ -1973,8 +1957,8 @@
           <w:szCs w:val="24"/>
         </w:rPr>
       </w:pPr>
-      <w:bookmarkStart w:id="2" w:name="_3znysh7" w:colFirst="0" w:colLast="0"/>
-      <w:bookmarkEnd w:id="2"/>
+      <w:bookmarkStart w:id="3" w:name="_3znysh7" w:colFirst="0" w:colLast="0"/>
+      <w:bookmarkEnd w:id="3"/>
       <w:r>
         <w:rPr>
           <w:color w:val="auto"/>
@@ -2355,8 +2339,8 @@
       <w:pPr>
         <w:pStyle w:val="Ttulo1"/>
       </w:pPr>
-      <w:bookmarkStart w:id="3" w:name="_2et92p0" w:colFirst="0" w:colLast="0"/>
-      <w:bookmarkEnd w:id="3"/>
+      <w:bookmarkStart w:id="4" w:name="_2et92p0" w:colFirst="0" w:colLast="0"/>
+      <w:bookmarkEnd w:id="4"/>
       <w:r>
         <w:t>Capítulo 2: Metodología</w:t>
       </w:r>
@@ -2629,8 +2613,8 @@
       <w:pPr>
         <w:ind w:left="360"/>
       </w:pPr>
-      <w:bookmarkStart w:id="4" w:name="_tyjcwt" w:colFirst="0" w:colLast="0"/>
-      <w:bookmarkEnd w:id="4"/>
+      <w:bookmarkStart w:id="5" w:name="_tyjcwt" w:colFirst="0" w:colLast="0"/>
+      <w:bookmarkEnd w:id="5"/>
       <w:r>
         <w:t xml:space="preserve">Se llevó a cabo la realización de los artefactos </w:t>
       </w:r>
@@ -2657,8 +2641,8 @@
       <w:pPr>
         <w:pStyle w:val="Ttulo1"/>
       </w:pPr>
-      <w:bookmarkStart w:id="5" w:name="_3dy6vkm" w:colFirst="0" w:colLast="0"/>
-      <w:bookmarkEnd w:id="5"/>
+      <w:bookmarkStart w:id="6" w:name="_3dy6vkm" w:colFirst="0" w:colLast="0"/>
+      <w:bookmarkEnd w:id="6"/>
       <w:r>
         <w:t>Capítulo 3: Resultados y conclusiones</w:t>
       </w:r>
@@ -4010,8 +3994,8 @@
           <w:color w:val="000000"/>
         </w:rPr>
       </w:pPr>
-      <w:bookmarkStart w:id="6" w:name="_1t3h5sf" w:colFirst="0" w:colLast="0"/>
-      <w:bookmarkEnd w:id="6"/>
+      <w:bookmarkStart w:id="7" w:name="_1t3h5sf" w:colFirst="0" w:colLast="0"/>
+      <w:bookmarkEnd w:id="7"/>
       <w:r>
         <w:rPr>
           <w:b/>
@@ -4769,8 +4753,8 @@
       <w:pPr>
         <w:pStyle w:val="Ttulo1"/>
       </w:pPr>
-      <w:bookmarkStart w:id="7" w:name="_4d34og8" w:colFirst="0" w:colLast="0"/>
-      <w:bookmarkEnd w:id="7"/>
+      <w:bookmarkStart w:id="8" w:name="_4d34og8" w:colFirst="0" w:colLast="0"/>
+      <w:bookmarkEnd w:id="8"/>
       <w:r>
         <w:t>Capítulo 4: Recomendaciones y trabajos futuros de investigación</w:t>
       </w:r>
@@ -5113,8 +5097,6 @@
       <w:r>
         <w:t xml:space="preserve"> profesional.</w:t>
       </w:r>
-      <w:bookmarkStart w:id="8" w:name="_GoBack"/>
-      <w:bookmarkEnd w:id="8"/>
     </w:p>
     <w:p/>
     <w:p>
@@ -5185,23 +5167,7 @@
         <w:t xml:space="preserve"> (bmarin@admon.uniajc.edu.co)</w:t>
       </w:r>
       <w:r>
-        <w:t xml:space="preserve">. Ingeniera de Sistemas de la Universidad del Valle. Candidata a Magister en Sistemas de Información Geográficos de la Universidad de </w:t>
-      </w:r>
-      <w:proofErr w:type="spellStart"/>
-      <w:r>
-        <w:t>Salzburg</w:t>
-      </w:r>
-      <w:proofErr w:type="spellEnd"/>
-      <w:r>
-        <w:t xml:space="preserve">.  Docente e investigadora de la UNIAJC en el grupo </w:t>
-      </w:r>
-      <w:proofErr w:type="spellStart"/>
-      <w:r>
-        <w:t>Grintic</w:t>
-      </w:r>
-      <w:proofErr w:type="spellEnd"/>
-      <w:r>
-        <w:t>, semillero ITMedia.</w:t>
+        <w:t>. Ingeniera de Sistemas de la Universidad del Valle. Candidata a Magister en Sistemas de Información Geográficos de la Universidad de Salzburg.  Docente e investigadora de la UNIAJC en el grupo Grintic, semillero ITMedia.</w:t>
       </w:r>
     </w:p>
     <w:sectPr>
@@ -7726,6 +7692,7 @@
     <w:lsdException w:name="HTML Sample" w:semiHidden="1" w:unhideWhenUsed="1"/>
     <w:lsdException w:name="HTML Typewriter" w:semiHidden="1" w:unhideWhenUsed="1"/>
     <w:lsdException w:name="HTML Variable" w:semiHidden="1" w:unhideWhenUsed="1"/>
+    <w:lsdException w:name="Normal Table" w:semiHidden="1" w:unhideWhenUsed="1"/>
     <w:lsdException w:name="annotation subject" w:semiHidden="1" w:unhideWhenUsed="1"/>
     <w:lsdException w:name="No List" w:semiHidden="1" w:unhideWhenUsed="1"/>
     <w:lsdException w:name="Outline List 1" w:semiHidden="1" w:unhideWhenUsed="1"/>
@@ -7768,8 +7735,11 @@
     <w:lsdException w:name="Table Contemporary" w:semiHidden="1" w:unhideWhenUsed="1"/>
     <w:lsdException w:name="Table Elegant" w:semiHidden="1" w:unhideWhenUsed="1"/>
     <w:lsdException w:name="Table Professional" w:semiHidden="1" w:unhideWhenUsed="1"/>
+    <w:lsdException w:name="Table Subtle 1" w:semiHidden="1" w:unhideWhenUsed="1"/>
     <w:lsdException w:name="Table Subtle 2" w:semiHidden="1" w:unhideWhenUsed="1"/>
     <w:lsdException w:name="Table Web 1" w:semiHidden="1" w:unhideWhenUsed="1"/>
+    <w:lsdException w:name="Table Web 2" w:semiHidden="1" w:unhideWhenUsed="1"/>
+    <w:lsdException w:name="Table Web 3" w:semiHidden="1" w:unhideWhenUsed="1"/>
     <w:lsdException w:name="Balloon Text" w:semiHidden="1" w:unhideWhenUsed="1"/>
     <w:lsdException w:name="Table Grid" w:uiPriority="39"/>
     <w:lsdException w:name="Table Theme" w:semiHidden="1" w:unhideWhenUsed="1"/>
@@ -8829,7 +8799,7 @@
 </file>
 
 <file path=customXml/itemProps1.xml><?xml version="1.0" encoding="utf-8"?>
-<ds:datastoreItem xmlns:ds="http://schemas.openxmlformats.org/officeDocument/2006/customXml" ds:itemID="{DE108C4E-85F4-469A-86F8-1BC33A47566E}">
+<ds:datastoreItem xmlns:ds="http://schemas.openxmlformats.org/officeDocument/2006/customXml" ds:itemID="{31C932FB-D801-4C77-A87E-184137B5FCCB}">
   <ds:schemaRefs>
     <ds:schemaRef ds:uri="http://schemas.openxmlformats.org/officeDocument/2006/bibliography"/>
   </ds:schemaRefs>

</xml_diff>